<commit_message>
Plan van aanpak update 2
</commit_message>
<xml_diff>
--- a/documents/Plan van aanpak/Plan van aanpak.docx
+++ b/documents/Plan van aanpak/Plan van aanpak.docx
@@ -2,6 +2,7 @@
 <file path=word/document.xml><?xml version="1.0" encoding="utf-8"?>
 <w:document xmlns:wpc="http://schemas.microsoft.com/office/word/2010/wordprocessingCanvas" xmlns:cx="http://schemas.microsoft.com/office/drawing/2014/chartex" xmlns:cx1="http://schemas.microsoft.com/office/drawing/2015/9/8/chartex" xmlns:cx2="http://schemas.microsoft.com/office/drawing/2015/10/21/chartex" xmlns:cx3="http://schemas.microsoft.com/office/drawing/2016/5/9/chartex" xmlns:cx4="http://schemas.microsoft.com/office/drawing/2016/5/10/chartex" xmlns:cx5="http://schemas.microsoft.com/office/drawing/2016/5/11/chartex" xmlns:cx6="http://schemas.microsoft.com/office/drawing/2016/5/12/chartex" xmlns:cx7="http://schemas.microsoft.com/office/drawing/2016/5/13/chartex" xmlns:cx8="http://schemas.microsoft.com/office/drawing/2016/5/14/chartex" xmlns:mc="http://schemas.openxmlformats.org/markup-compatibility/2006" xmlns:aink="http://schemas.microsoft.com/office/drawing/2016/ink" xmlns:am3d="http://schemas.microsoft.com/office/drawing/2017/model3d" xmlns:o="urn:schemas-microsoft-com:office:office" xmlns:r="http://schemas.openxmlformats.org/officeDocument/2006/relationships" xmlns:m="http://schemas.openxmlformats.org/officeDocument/2006/math" xmlns:v="urn:schemas-microsoft-com:vml" xmlns:wp14="http://schemas.microsoft.com/office/word/2010/wordprocessingDrawing" xmlns:wp="http://schemas.openxmlformats.org/drawingml/2006/wordprocessingDrawing" xmlns:w10="urn:schemas-microsoft-com:office:word" xmlns:w="http://schemas.openxmlformats.org/wordprocessingml/2006/main" xmlns:w14="http://schemas.microsoft.com/office/word/2010/wordml" xmlns:w15="http://schemas.microsoft.com/office/word/2012/wordml" xmlns:w16cid="http://schemas.microsoft.com/office/word/2016/wordml/cid" xmlns:w16se="http://schemas.microsoft.com/office/word/2015/wordml/symex" xmlns:wpg="http://schemas.microsoft.com/office/word/2010/wordprocessingGroup" xmlns:wpi="http://schemas.microsoft.com/office/word/2010/wordprocessingInk" xmlns:wne="http://schemas.microsoft.com/office/word/2006/wordml" xmlns:wps="http://schemas.microsoft.com/office/word/2010/wordprocessingShape" mc:Ignorable="w14 w15 w16se w16cid wp14">
   <w:body>
+    <w:bookmarkStart w:id="0" w:name="_GoBack" w:displacedByCustomXml="next"/>
     <w:sdt>
       <w:sdtPr>
         <w:rPr>
@@ -85,7 +86,7 @@
                           </wps:style>
                           <wps:txbx>
                             <w:txbxContent>
-                              <w:bookmarkStart w:id="0" w:name="_Hlk507076590" w:displacedByCustomXml="next"/>
+                              <w:bookmarkStart w:id="1" w:name="_Hlk507076590" w:displacedByCustomXml="next"/>
                               <w:sdt>
                                 <w:sdtPr>
                                   <w:rPr>
@@ -132,7 +133,7 @@
                                   </w:p>
                                 </w:sdtContent>
                               </w:sdt>
-                              <w:bookmarkEnd w:id="0" w:displacedByCustomXml="prev"/>
+                              <w:bookmarkEnd w:id="1" w:displacedByCustomXml="prev"/>
                               <w:p>
                                 <w:pPr>
                                   <w:pStyle w:val="Geenafstand"/>
@@ -215,7 +216,7 @@
                   <v:shape id="Tekstvak 62" o:spid="_x0000_s1026" type="#_x0000_t202" style="position:absolute;margin-left:0;margin-top:0;width:468pt;height:1in;z-index:251663360;visibility:visible;mso-wrap-style:square;mso-width-percent:765;mso-wrap-distance-left:9pt;mso-wrap-distance-top:0;mso-wrap-distance-right:9pt;mso-wrap-distance-bottom:0;mso-position-horizontal:center;mso-position-horizontal-relative:page;mso-position-vertical:top;mso-position-vertical-relative:margin;mso-width-percent:765;mso-width-relative:page;v-text-anchor:top" o:gfxdata="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" filled="f" stroked="f" strokeweight=".5pt">
                     <v:textbox style="mso-fit-shape-to-text:t">
                       <w:txbxContent>
-                        <w:bookmarkStart w:id="1" w:name="_Hlk507076590" w:displacedByCustomXml="next"/>
+                        <w:bookmarkStart w:id="2" w:name="_Hlk507076590" w:displacedByCustomXml="next"/>
                         <w:sdt>
                           <w:sdtPr>
                             <w:rPr>
@@ -262,7 +263,7 @@
                             </w:p>
                           </w:sdtContent>
                         </w:sdt>
-                        <w:bookmarkEnd w:id="1" w:displacedByCustomXml="prev"/>
+                        <w:bookmarkEnd w:id="2" w:displacedByCustomXml="prev"/>
                         <w:p>
                           <w:pPr>
                             <w:pStyle w:val="Geenafstand"/>
@@ -2363,22 +2364,48 @@
       <w:pPr>
         <w:pStyle w:val="Kop1"/>
       </w:pPr>
-      <w:bookmarkStart w:id="2" w:name="_Toc508097893"/>
+      <w:bookmarkStart w:id="3" w:name="_Toc508097893"/>
       <w:r>
         <w:lastRenderedPageBreak/>
         <w:t>Inleiding</w:t>
       </w:r>
-      <w:bookmarkEnd w:id="2"/>
+      <w:bookmarkEnd w:id="3"/>
     </w:p>
     <w:p>
       <w:pPr>
+        <w:spacing w:before="0" w:line="240" w:lineRule="auto"/>
         <w:rPr>
-          <w:rFonts w:asciiTheme="majorHAnsi" w:eastAsiaTheme="majorEastAsia" w:hAnsiTheme="majorHAnsi" w:cstheme="majorBidi"/>
-          <w:color w:val="2E74B5" w:themeColor="accent1" w:themeShade="BF"/>
-          <w:sz w:val="32"/>
-          <w:szCs w:val="32"/>
+          <w:rFonts w:ascii="Times New Roman" w:eastAsia="Times New Roman" w:hAnsi="Times New Roman" w:cs="Times New Roman"/>
+          <w:sz w:val="24"/>
+          <w:szCs w:val="24"/>
         </w:rPr>
       </w:pPr>
+      <w:r>
+        <w:rPr>
+          <w:rFonts w:ascii="Palatino Linotype" w:eastAsia="Times New Roman" w:hAnsi="Palatino Linotype" w:cs="Times New Roman"/>
+          <w:color w:val="000000"/>
+          <w:sz w:val="22"/>
+          <w:szCs w:val="22"/>
+        </w:rPr>
+        <w:t>[</w:t>
+      </w:r>
+      <w:r>
+        <w:rPr>
+          <w:rFonts w:ascii="Palatino Linotype" w:eastAsia="Times New Roman" w:hAnsi="Palatino Linotype" w:cs="Times New Roman"/>
+          <w:color w:val="000000"/>
+          <w:sz w:val="22"/>
+          <w:szCs w:val="22"/>
+        </w:rPr>
+        <w:t>Algemene informatie over de inhoud van het document (Plan van Aanpak) zelf.</w:t>
+      </w:r>
+      <w:r>
+        <w:rPr>
+          <w:rFonts w:ascii="Times New Roman" w:eastAsia="Times New Roman" w:hAnsi="Times New Roman" w:cs="Times New Roman"/>
+          <w:sz w:val="24"/>
+          <w:szCs w:val="24"/>
+        </w:rPr>
+        <w:t>]</w:t>
+      </w:r>
       <w:r>
         <w:br w:type="page"/>
       </w:r>
@@ -2387,12 +2414,144 @@
       <w:pPr>
         <w:pStyle w:val="Kop1"/>
       </w:pPr>
-      <w:bookmarkStart w:id="3" w:name="_Toc508097894"/>
+      <w:bookmarkStart w:id="4" w:name="_Toc508097894"/>
       <w:r>
         <w:lastRenderedPageBreak/>
         <w:t>Doel Stelling</w:t>
       </w:r>
-      <w:bookmarkEnd w:id="3"/>
+      <w:bookmarkEnd w:id="4"/>
+    </w:p>
+    <w:p>
+      <w:pPr>
+        <w:spacing w:before="0" w:line="240" w:lineRule="auto"/>
+        <w:rPr>
+          <w:rFonts w:ascii="Times New Roman" w:eastAsia="Times New Roman" w:hAnsi="Times New Roman" w:cs="Times New Roman"/>
+          <w:sz w:val="24"/>
+          <w:szCs w:val="24"/>
+        </w:rPr>
+      </w:pPr>
+      <w:r>
+        <w:rPr>
+          <w:rFonts w:ascii="Palatino Linotype" w:eastAsia="Times New Roman" w:hAnsi="Palatino Linotype" w:cs="Times New Roman"/>
+          <w:color w:val="000000"/>
+          <w:sz w:val="22"/>
+          <w:szCs w:val="22"/>
+        </w:rPr>
+        <w:t>[</w:t>
+      </w:r>
+      <w:r>
+        <w:rPr>
+          <w:rFonts w:ascii="Palatino Linotype" w:eastAsia="Times New Roman" w:hAnsi="Palatino Linotype" w:cs="Times New Roman"/>
+          <w:color w:val="000000"/>
+          <w:sz w:val="22"/>
+          <w:szCs w:val="22"/>
+        </w:rPr>
+        <w:t>Wat is het doel van het project.</w:t>
+      </w:r>
+      <w:r>
+        <w:rPr>
+          <w:rFonts w:ascii="Times New Roman" w:eastAsia="Times New Roman" w:hAnsi="Times New Roman" w:cs="Times New Roman"/>
+          <w:sz w:val="24"/>
+          <w:szCs w:val="24"/>
+        </w:rPr>
+        <w:t>]</w:t>
+      </w:r>
+    </w:p>
+    <w:p>
+      <w:r>
+        <w:br w:type="page"/>
+      </w:r>
+    </w:p>
+    <w:p>
+      <w:pPr>
+        <w:pStyle w:val="Kop1"/>
+      </w:pPr>
+      <w:bookmarkStart w:id="5" w:name="_Toc508097895"/>
+      <w:r>
+        <w:lastRenderedPageBreak/>
+        <w:t>Omschrijving</w:t>
+      </w:r>
+      <w:bookmarkEnd w:id="5"/>
+    </w:p>
+    <w:p>
+      <w:pPr>
+        <w:pStyle w:val="Normaalweb"/>
+        <w:spacing w:before="0" w:beforeAutospacing="0" w:after="200" w:afterAutospacing="0"/>
+      </w:pPr>
+      <w:r>
+        <w:t>[</w:t>
+      </w:r>
+      <w:r>
+        <w:rPr>
+          <w:rFonts w:ascii="Palatino Linotype" w:hAnsi="Palatino Linotype"/>
+          <w:color w:val="000000"/>
+          <w:sz w:val="22"/>
+          <w:szCs w:val="22"/>
+        </w:rPr>
+        <w:t>Omschrijving van de applicatie: welke functionaliteiten heeft het.</w:t>
+      </w:r>
+      <w:r>
+        <w:rPr>
+          <w:rFonts w:ascii="Palatino Linotype" w:hAnsi="Palatino Linotype"/>
+          <w:color w:val="000000"/>
+          <w:sz w:val="22"/>
+          <w:szCs w:val="22"/>
+        </w:rPr>
+        <w:t>]</w:t>
+      </w:r>
+    </w:p>
+    <w:p>
+      <w:r>
+        <w:br w:type="page"/>
+      </w:r>
+    </w:p>
+    <w:p>
+      <w:pPr>
+        <w:pStyle w:val="Kop1"/>
+      </w:pPr>
+      <w:bookmarkStart w:id="6" w:name="_Toc508097896"/>
+      <w:r>
+        <w:lastRenderedPageBreak/>
+        <w:t>Projectgroep</w:t>
+      </w:r>
+      <w:bookmarkEnd w:id="6"/>
+    </w:p>
+    <w:p>
+      <w:pPr>
+        <w:spacing w:before="0" w:line="240" w:lineRule="auto"/>
+        <w:rPr>
+          <w:rFonts w:ascii="Times New Roman" w:eastAsia="Times New Roman" w:hAnsi="Times New Roman" w:cs="Times New Roman"/>
+          <w:sz w:val="24"/>
+          <w:szCs w:val="24"/>
+        </w:rPr>
+      </w:pPr>
+      <w:r>
+        <w:rPr>
+          <w:rFonts w:ascii="Palatino Linotype" w:eastAsia="Times New Roman" w:hAnsi="Palatino Linotype" w:cs="Times New Roman"/>
+          <w:color w:val="000000"/>
+          <w:sz w:val="22"/>
+          <w:szCs w:val="22"/>
+        </w:rPr>
+        <w:t>[</w:t>
+      </w:r>
+      <w:r>
+        <w:rPr>
+          <w:rFonts w:ascii="Palatino Linotype" w:eastAsia="Times New Roman" w:hAnsi="Palatino Linotype" w:cs="Times New Roman"/>
+          <w:color w:val="000000"/>
+          <w:sz w:val="22"/>
+          <w:szCs w:val="22"/>
+        </w:rPr>
+        <w:t>Wie zijn betrokken bij het project (inclusief de klant) en wat is hun email en functie. Maak een nette tabel met 3 kolommen: Naam, E-mailadres en Functie.</w:t>
+      </w:r>
+      <w:r>
+        <w:rPr>
+          <w:rFonts w:ascii="Palatino Linotype" w:eastAsia="Times New Roman" w:hAnsi="Palatino Linotype" w:cs="Times New Roman"/>
+          <w:color w:val="000000"/>
+          <w:sz w:val="22"/>
+          <w:szCs w:val="22"/>
+        </w:rPr>
+        <w:t>]</w:t>
+      </w:r>
     </w:p>
     <w:p/>
     <w:p>
@@ -2404,14 +2563,60 @@
       <w:pPr>
         <w:pStyle w:val="Kop1"/>
       </w:pPr>
-      <w:bookmarkStart w:id="4" w:name="_Toc508097895"/>
+      <w:bookmarkStart w:id="7" w:name="_Toc508097897"/>
       <w:r>
         <w:lastRenderedPageBreak/>
-        <w:t>Omschrijving</w:t>
+        <w:t>Benodigdheden</w:t>
       </w:r>
-      <w:bookmarkEnd w:id="4"/>
+      <w:bookmarkEnd w:id="7"/>
     </w:p>
-    <w:p/>
+    <w:p>
+      <w:pPr>
+        <w:pStyle w:val="Normaalweb"/>
+        <w:spacing w:before="0" w:beforeAutospacing="0" w:after="200" w:afterAutospacing="0"/>
+      </w:pPr>
+      <w:r>
+        <w:t>[</w:t>
+      </w:r>
+      <w:r>
+        <w:rPr>
+          <w:rFonts w:ascii="Palatino Linotype" w:hAnsi="Palatino Linotype"/>
+          <w:color w:val="000000"/>
+          <w:sz w:val="22"/>
+          <w:szCs w:val="22"/>
+        </w:rPr>
+        <w:t xml:space="preserve">Wat heeft jullie projectgroep nodig, denk aan software, hardware en overige zaken. Beperk je tot belangrijkste zaken (in het document Ontwikkelomgeving maak je een compleet overzicht van de </w:t>
+      </w:r>
+      <w:proofErr w:type="spellStart"/>
+      <w:r>
+        <w:rPr>
+          <w:rFonts w:ascii="Palatino Linotype" w:hAnsi="Palatino Linotype"/>
+          <w:color w:val="000000"/>
+          <w:sz w:val="22"/>
+          <w:szCs w:val="22"/>
+        </w:rPr>
+        <w:t>benodigheden</w:t>
+      </w:r>
+      <w:proofErr w:type="spellEnd"/>
+      <w:r>
+        <w:rPr>
+          <w:rFonts w:ascii="Palatino Linotype" w:hAnsi="Palatino Linotype"/>
+          <w:color w:val="000000"/>
+          <w:sz w:val="22"/>
+          <w:szCs w:val="22"/>
+        </w:rPr>
+        <w:t>).</w:t>
+      </w:r>
+      <w:r>
+        <w:rPr>
+          <w:rFonts w:ascii="Palatino Linotype" w:hAnsi="Palatino Linotype"/>
+          <w:color w:val="000000"/>
+          <w:sz w:val="22"/>
+          <w:szCs w:val="22"/>
+        </w:rPr>
+        <w:t>]</w:t>
+      </w:r>
+    </w:p>
     <w:p>
       <w:r>
         <w:br w:type="page"/>
@@ -2421,61 +2626,10 @@
       <w:pPr>
         <w:pStyle w:val="Kop1"/>
       </w:pPr>
-      <w:bookmarkStart w:id="5" w:name="_Toc508097896"/>
-      <w:r>
-        <w:lastRenderedPageBreak/>
-        <w:t>Projectgroep</w:t>
-      </w:r>
-      <w:bookmarkEnd w:id="5"/>
-    </w:p>
-    <w:p/>
-    <w:p>
-      <w:r>
-        <w:br w:type="page"/>
-      </w:r>
-    </w:p>
-    <w:p>
-      <w:pPr>
-        <w:pStyle w:val="Kop1"/>
-      </w:pPr>
-      <w:bookmarkStart w:id="6" w:name="_Toc508097897"/>
-      <w:r>
-        <w:lastRenderedPageBreak/>
-        <w:t>Benodigdheden</w:t>
-      </w:r>
-      <w:bookmarkEnd w:id="6"/>
-    </w:p>
-    <w:p/>
-    <w:p>
-      <w:r>
-        <w:br w:type="page"/>
-      </w:r>
-    </w:p>
-    <w:p>
-      <w:pPr>
-        <w:pStyle w:val="Kop1"/>
-      </w:pPr>
-      <w:bookmarkStart w:id="7" w:name="_Toc508097898"/>
+      <w:bookmarkStart w:id="8" w:name="_Toc508097898"/>
       <w:r>
         <w:lastRenderedPageBreak/>
         <w:t>Planning</w:t>
-      </w:r>
-      <w:bookmarkEnd w:id="7"/>
-    </w:p>
-    <w:p/>
-    <w:p>
-      <w:r>
-        <w:br w:type="page"/>
-      </w:r>
-    </w:p>
-    <w:p>
-      <w:pPr>
-        <w:pStyle w:val="Kop1"/>
-      </w:pPr>
-      <w:bookmarkStart w:id="8" w:name="_Toc508097899"/>
-      <w:r>
-        <w:lastRenderedPageBreak/>
-        <w:t>Takenlijst</w:t>
       </w:r>
       <w:bookmarkEnd w:id="8"/>
     </w:p>
@@ -2501,11 +2655,870 @@
         <w:tblLook w:val="04A0" w:firstRow="1" w:lastRow="0" w:firstColumn="1" w:lastColumn="0" w:noHBand="0" w:noVBand="1"/>
       </w:tblPr>
       <w:tblGrid>
-        <w:gridCol w:w="2725"/>
+        <w:gridCol w:w="1726"/>
+        <w:gridCol w:w="1465"/>
+        <w:gridCol w:w="1355"/>
+        <w:gridCol w:w="768"/>
+      </w:tblGrid>
+      <w:tr>
+        <w:trPr>
+          <w:trHeight w:val="400"/>
+        </w:trPr>
+        <w:tc>
+          <w:tcPr>
+            <w:tcW w:w="0" w:type="auto"/>
+            <w:tcBorders>
+              <w:top w:val="single" w:sz="4" w:space="0" w:color="000000"/>
+              <w:left w:val="single" w:sz="4" w:space="0" w:color="000000"/>
+              <w:bottom w:val="single" w:sz="4" w:space="0" w:color="000000"/>
+            </w:tcBorders>
+            <w:tcMar>
+              <w:top w:w="45" w:type="dxa"/>
+              <w:left w:w="115" w:type="dxa"/>
+              <w:bottom w:w="0" w:type="dxa"/>
+              <w:right w:w="115" w:type="dxa"/>
+            </w:tcMar>
+            <w:hideMark/>
+          </w:tcPr>
+          <w:p>
+            <w:pPr>
+              <w:spacing w:before="0" w:after="0" w:line="240" w:lineRule="auto"/>
+              <w:rPr>
+                <w:rFonts w:ascii="Times New Roman" w:eastAsia="Times New Roman" w:hAnsi="Times New Roman" w:cs="Times New Roman"/>
+                <w:sz w:val="24"/>
+                <w:szCs w:val="24"/>
+              </w:rPr>
+            </w:pPr>
+            <w:r>
+              <w:rPr>
+                <w:rFonts w:ascii="Palatino Linotype" w:eastAsia="Times New Roman" w:hAnsi="Palatino Linotype" w:cs="Times New Roman"/>
+                <w:b/>
+                <w:bCs/>
+                <w:color w:val="000000"/>
+                <w:sz w:val="22"/>
+                <w:szCs w:val="22"/>
+              </w:rPr>
+              <w:t xml:space="preserve">Planning </w:t>
+            </w:r>
+          </w:p>
+        </w:tc>
+        <w:tc>
+          <w:tcPr>
+            <w:tcW w:w="0" w:type="auto"/>
+            <w:tcBorders>
+              <w:top w:val="single" w:sz="4" w:space="0" w:color="000000"/>
+              <w:bottom w:val="single" w:sz="4" w:space="0" w:color="000000"/>
+            </w:tcBorders>
+            <w:tcMar>
+              <w:top w:w="45" w:type="dxa"/>
+              <w:left w:w="115" w:type="dxa"/>
+              <w:bottom w:w="0" w:type="dxa"/>
+              <w:right w:w="115" w:type="dxa"/>
+            </w:tcMar>
+            <w:hideMark/>
+          </w:tcPr>
+          <w:p>
+            <w:pPr>
+              <w:spacing w:before="0" w:after="0" w:line="240" w:lineRule="auto"/>
+              <w:rPr>
+                <w:rFonts w:ascii="Times New Roman" w:eastAsia="Times New Roman" w:hAnsi="Times New Roman" w:cs="Times New Roman"/>
+                <w:sz w:val="24"/>
+                <w:szCs w:val="24"/>
+              </w:rPr>
+            </w:pPr>
+          </w:p>
+        </w:tc>
+        <w:tc>
+          <w:tcPr>
+            <w:tcW w:w="0" w:type="auto"/>
+            <w:tcBorders>
+              <w:top w:val="single" w:sz="4" w:space="0" w:color="000000"/>
+              <w:bottom w:val="single" w:sz="4" w:space="0" w:color="000000"/>
+            </w:tcBorders>
+            <w:tcMar>
+              <w:top w:w="45" w:type="dxa"/>
+              <w:left w:w="115" w:type="dxa"/>
+              <w:bottom w:w="0" w:type="dxa"/>
+              <w:right w:w="115" w:type="dxa"/>
+            </w:tcMar>
+            <w:hideMark/>
+          </w:tcPr>
+          <w:p>
+            <w:pPr>
+              <w:spacing w:before="0" w:after="0" w:line="240" w:lineRule="auto"/>
+              <w:rPr>
+                <w:rFonts w:ascii="Times New Roman" w:eastAsia="Times New Roman" w:hAnsi="Times New Roman" w:cs="Times New Roman"/>
+                <w:sz w:val="24"/>
+                <w:szCs w:val="24"/>
+              </w:rPr>
+            </w:pPr>
+          </w:p>
+        </w:tc>
+        <w:tc>
+          <w:tcPr>
+            <w:tcW w:w="0" w:type="auto"/>
+            <w:tcBorders>
+              <w:top w:val="single" w:sz="4" w:space="0" w:color="000000"/>
+              <w:bottom w:val="single" w:sz="4" w:space="0" w:color="000000"/>
+              <w:right w:val="single" w:sz="4" w:space="0" w:color="000000"/>
+            </w:tcBorders>
+            <w:tcMar>
+              <w:top w:w="45" w:type="dxa"/>
+              <w:left w:w="115" w:type="dxa"/>
+              <w:bottom w:w="0" w:type="dxa"/>
+              <w:right w:w="115" w:type="dxa"/>
+            </w:tcMar>
+            <w:vAlign w:val="bottom"/>
+            <w:hideMark/>
+          </w:tcPr>
+          <w:p>
+            <w:pPr>
+              <w:spacing w:before="0" w:after="0" w:line="240" w:lineRule="auto"/>
+              <w:rPr>
+                <w:rFonts w:ascii="Times New Roman" w:eastAsia="Times New Roman" w:hAnsi="Times New Roman" w:cs="Times New Roman"/>
+                <w:sz w:val="24"/>
+                <w:szCs w:val="24"/>
+              </w:rPr>
+            </w:pPr>
+          </w:p>
+        </w:tc>
+      </w:tr>
+      <w:tr>
+        <w:trPr>
+          <w:trHeight w:val="400"/>
+        </w:trPr>
+        <w:tc>
+          <w:tcPr>
+            <w:tcW w:w="0" w:type="auto"/>
+            <w:tcBorders>
+              <w:top w:val="single" w:sz="4" w:space="0" w:color="000000"/>
+              <w:left w:val="single" w:sz="4" w:space="0" w:color="000000"/>
+              <w:bottom w:val="single" w:sz="4" w:space="0" w:color="000000"/>
+              <w:right w:val="single" w:sz="4" w:space="0" w:color="000000"/>
+            </w:tcBorders>
+            <w:tcMar>
+              <w:top w:w="45" w:type="dxa"/>
+              <w:left w:w="115" w:type="dxa"/>
+              <w:bottom w:w="0" w:type="dxa"/>
+              <w:right w:w="115" w:type="dxa"/>
+            </w:tcMar>
+            <w:hideMark/>
+          </w:tcPr>
+          <w:p>
+            <w:pPr>
+              <w:spacing w:before="0" w:after="0" w:line="240" w:lineRule="auto"/>
+              <w:rPr>
+                <w:rFonts w:ascii="Times New Roman" w:eastAsia="Times New Roman" w:hAnsi="Times New Roman" w:cs="Times New Roman"/>
+                <w:sz w:val="24"/>
+                <w:szCs w:val="24"/>
+              </w:rPr>
+            </w:pPr>
+            <w:r>
+              <w:rPr>
+                <w:rFonts w:ascii="Palatino Linotype" w:eastAsia="Times New Roman" w:hAnsi="Palatino Linotype" w:cs="Times New Roman"/>
+                <w:b/>
+                <w:bCs/>
+                <w:color w:val="000000"/>
+                <w:sz w:val="22"/>
+                <w:szCs w:val="22"/>
+              </w:rPr>
+              <w:t xml:space="preserve">Taak </w:t>
+            </w:r>
+          </w:p>
+        </w:tc>
+        <w:tc>
+          <w:tcPr>
+            <w:tcW w:w="0" w:type="auto"/>
+            <w:tcBorders>
+              <w:top w:val="single" w:sz="4" w:space="0" w:color="000000"/>
+              <w:left w:val="single" w:sz="4" w:space="0" w:color="000000"/>
+              <w:bottom w:val="single" w:sz="4" w:space="0" w:color="000000"/>
+              <w:right w:val="single" w:sz="4" w:space="0" w:color="000000"/>
+            </w:tcBorders>
+            <w:tcMar>
+              <w:top w:w="45" w:type="dxa"/>
+              <w:left w:w="115" w:type="dxa"/>
+              <w:bottom w:w="0" w:type="dxa"/>
+              <w:right w:w="115" w:type="dxa"/>
+            </w:tcMar>
+            <w:hideMark/>
+          </w:tcPr>
+          <w:p>
+            <w:pPr>
+              <w:spacing w:before="0" w:after="0" w:line="240" w:lineRule="auto"/>
+              <w:ind w:left="2"/>
+              <w:rPr>
+                <w:rFonts w:ascii="Times New Roman" w:eastAsia="Times New Roman" w:hAnsi="Times New Roman" w:cs="Times New Roman"/>
+                <w:sz w:val="24"/>
+                <w:szCs w:val="24"/>
+              </w:rPr>
+            </w:pPr>
+            <w:r>
+              <w:rPr>
+                <w:rFonts w:ascii="Palatino Linotype" w:eastAsia="Times New Roman" w:hAnsi="Palatino Linotype" w:cs="Times New Roman"/>
+                <w:b/>
+                <w:bCs/>
+                <w:color w:val="000000"/>
+                <w:sz w:val="22"/>
+                <w:szCs w:val="22"/>
+              </w:rPr>
+              <w:t xml:space="preserve">Begindatum </w:t>
+            </w:r>
+          </w:p>
+        </w:tc>
+        <w:tc>
+          <w:tcPr>
+            <w:tcW w:w="0" w:type="auto"/>
+            <w:tcBorders>
+              <w:top w:val="single" w:sz="4" w:space="0" w:color="000000"/>
+              <w:left w:val="single" w:sz="4" w:space="0" w:color="000000"/>
+              <w:bottom w:val="single" w:sz="4" w:space="0" w:color="000000"/>
+              <w:right w:val="single" w:sz="4" w:space="0" w:color="000000"/>
+            </w:tcBorders>
+            <w:tcMar>
+              <w:top w:w="45" w:type="dxa"/>
+              <w:left w:w="115" w:type="dxa"/>
+              <w:bottom w:w="0" w:type="dxa"/>
+              <w:right w:w="115" w:type="dxa"/>
+            </w:tcMar>
+            <w:hideMark/>
+          </w:tcPr>
+          <w:p>
+            <w:pPr>
+              <w:spacing w:before="0" w:after="0" w:line="240" w:lineRule="auto"/>
+              <w:ind w:left="2"/>
+              <w:rPr>
+                <w:rFonts w:ascii="Times New Roman" w:eastAsia="Times New Roman" w:hAnsi="Times New Roman" w:cs="Times New Roman"/>
+                <w:sz w:val="24"/>
+                <w:szCs w:val="24"/>
+              </w:rPr>
+            </w:pPr>
+            <w:r>
+              <w:rPr>
+                <w:rFonts w:ascii="Palatino Linotype" w:eastAsia="Times New Roman" w:hAnsi="Palatino Linotype" w:cs="Times New Roman"/>
+                <w:b/>
+                <w:bCs/>
+                <w:color w:val="000000"/>
+                <w:sz w:val="22"/>
+                <w:szCs w:val="22"/>
+              </w:rPr>
+              <w:t xml:space="preserve">Einddatum </w:t>
+            </w:r>
+          </w:p>
+        </w:tc>
+        <w:tc>
+          <w:tcPr>
+            <w:tcW w:w="0" w:type="auto"/>
+            <w:tcBorders>
+              <w:top w:val="single" w:sz="4" w:space="0" w:color="000000"/>
+              <w:left w:val="single" w:sz="4" w:space="0" w:color="000000"/>
+              <w:bottom w:val="single" w:sz="4" w:space="0" w:color="000000"/>
+              <w:right w:val="single" w:sz="4" w:space="0" w:color="000000"/>
+            </w:tcBorders>
+            <w:tcMar>
+              <w:top w:w="45" w:type="dxa"/>
+              <w:left w:w="115" w:type="dxa"/>
+              <w:bottom w:w="0" w:type="dxa"/>
+              <w:right w:w="115" w:type="dxa"/>
+            </w:tcMar>
+            <w:hideMark/>
+          </w:tcPr>
+          <w:p>
+            <w:pPr>
+              <w:spacing w:before="0" w:after="0" w:line="240" w:lineRule="auto"/>
+              <w:rPr>
+                <w:rFonts w:ascii="Times New Roman" w:eastAsia="Times New Roman" w:hAnsi="Times New Roman" w:cs="Times New Roman"/>
+                <w:sz w:val="24"/>
+                <w:szCs w:val="24"/>
+              </w:rPr>
+            </w:pPr>
+            <w:r>
+              <w:rPr>
+                <w:rFonts w:ascii="Palatino Linotype" w:eastAsia="Times New Roman" w:hAnsi="Palatino Linotype" w:cs="Times New Roman"/>
+                <w:b/>
+                <w:bCs/>
+                <w:color w:val="000000"/>
+                <w:sz w:val="22"/>
+                <w:szCs w:val="22"/>
+              </w:rPr>
+              <w:t xml:space="preserve">Duur </w:t>
+            </w:r>
+          </w:p>
+        </w:tc>
+      </w:tr>
+      <w:tr>
+        <w:trPr>
+          <w:trHeight w:val="400"/>
+        </w:trPr>
+        <w:tc>
+          <w:tcPr>
+            <w:tcW w:w="0" w:type="auto"/>
+            <w:tcBorders>
+              <w:top w:val="single" w:sz="4" w:space="0" w:color="000000"/>
+              <w:left w:val="single" w:sz="4" w:space="0" w:color="000000"/>
+              <w:bottom w:val="single" w:sz="4" w:space="0" w:color="000000"/>
+              <w:right w:val="single" w:sz="4" w:space="0" w:color="000000"/>
+            </w:tcBorders>
+            <w:tcMar>
+              <w:top w:w="45" w:type="dxa"/>
+              <w:left w:w="115" w:type="dxa"/>
+              <w:bottom w:w="0" w:type="dxa"/>
+              <w:right w:w="115" w:type="dxa"/>
+            </w:tcMar>
+            <w:hideMark/>
+          </w:tcPr>
+          <w:p>
+            <w:pPr>
+              <w:spacing w:before="0" w:after="0" w:line="240" w:lineRule="auto"/>
+              <w:rPr>
+                <w:rFonts w:ascii="Times New Roman" w:eastAsia="Times New Roman" w:hAnsi="Times New Roman" w:cs="Times New Roman"/>
+                <w:sz w:val="24"/>
+                <w:szCs w:val="24"/>
+              </w:rPr>
+            </w:pPr>
+            <w:r>
+              <w:rPr>
+                <w:rFonts w:ascii="Palatino Linotype" w:eastAsia="Times New Roman" w:hAnsi="Palatino Linotype" w:cs="Times New Roman"/>
+                <w:color w:val="000000"/>
+                <w:sz w:val="22"/>
+                <w:szCs w:val="22"/>
+              </w:rPr>
+              <w:t xml:space="preserve">Ontwerpen </w:t>
+            </w:r>
+          </w:p>
+        </w:tc>
+        <w:tc>
+          <w:tcPr>
+            <w:tcW w:w="0" w:type="auto"/>
+            <w:tcBorders>
+              <w:top w:val="single" w:sz="4" w:space="0" w:color="000000"/>
+              <w:left w:val="single" w:sz="4" w:space="0" w:color="000000"/>
+              <w:bottom w:val="single" w:sz="4" w:space="0" w:color="000000"/>
+              <w:right w:val="single" w:sz="4" w:space="0" w:color="000000"/>
+            </w:tcBorders>
+            <w:tcMar>
+              <w:top w:w="45" w:type="dxa"/>
+              <w:left w:w="115" w:type="dxa"/>
+              <w:bottom w:w="0" w:type="dxa"/>
+              <w:right w:w="115" w:type="dxa"/>
+            </w:tcMar>
+            <w:hideMark/>
+          </w:tcPr>
+          <w:p>
+            <w:pPr>
+              <w:spacing w:before="0" w:after="0" w:line="240" w:lineRule="auto"/>
+              <w:rPr>
+                <w:rFonts w:ascii="Times New Roman" w:eastAsia="Times New Roman" w:hAnsi="Times New Roman" w:cs="Times New Roman"/>
+                <w:sz w:val="24"/>
+                <w:szCs w:val="24"/>
+              </w:rPr>
+            </w:pPr>
+          </w:p>
+        </w:tc>
+        <w:tc>
+          <w:tcPr>
+            <w:tcW w:w="0" w:type="auto"/>
+            <w:tcBorders>
+              <w:top w:val="single" w:sz="4" w:space="0" w:color="000000"/>
+              <w:left w:val="single" w:sz="4" w:space="0" w:color="000000"/>
+              <w:bottom w:val="single" w:sz="4" w:space="0" w:color="000000"/>
+              <w:right w:val="single" w:sz="4" w:space="0" w:color="000000"/>
+            </w:tcBorders>
+            <w:tcMar>
+              <w:top w:w="45" w:type="dxa"/>
+              <w:left w:w="115" w:type="dxa"/>
+              <w:bottom w:w="0" w:type="dxa"/>
+              <w:right w:w="115" w:type="dxa"/>
+            </w:tcMar>
+            <w:hideMark/>
+          </w:tcPr>
+          <w:p>
+            <w:pPr>
+              <w:spacing w:before="0" w:after="0" w:line="240" w:lineRule="auto"/>
+              <w:rPr>
+                <w:rFonts w:ascii="Times New Roman" w:eastAsia="Times New Roman" w:hAnsi="Times New Roman" w:cs="Times New Roman"/>
+                <w:sz w:val="24"/>
+                <w:szCs w:val="24"/>
+              </w:rPr>
+            </w:pPr>
+          </w:p>
+        </w:tc>
+        <w:tc>
+          <w:tcPr>
+            <w:tcW w:w="0" w:type="auto"/>
+            <w:tcBorders>
+              <w:top w:val="single" w:sz="4" w:space="0" w:color="000000"/>
+              <w:left w:val="single" w:sz="4" w:space="0" w:color="000000"/>
+              <w:bottom w:val="single" w:sz="4" w:space="0" w:color="000000"/>
+              <w:right w:val="single" w:sz="4" w:space="0" w:color="000000"/>
+            </w:tcBorders>
+            <w:tcMar>
+              <w:top w:w="45" w:type="dxa"/>
+              <w:left w:w="115" w:type="dxa"/>
+              <w:bottom w:w="0" w:type="dxa"/>
+              <w:right w:w="115" w:type="dxa"/>
+            </w:tcMar>
+            <w:hideMark/>
+          </w:tcPr>
+          <w:p>
+            <w:pPr>
+              <w:spacing w:before="0" w:after="0" w:line="240" w:lineRule="auto"/>
+              <w:rPr>
+                <w:rFonts w:ascii="Times New Roman" w:eastAsia="Times New Roman" w:hAnsi="Times New Roman" w:cs="Times New Roman"/>
+                <w:sz w:val="24"/>
+                <w:szCs w:val="24"/>
+              </w:rPr>
+            </w:pPr>
+          </w:p>
+        </w:tc>
+      </w:tr>
+      <w:tr>
+        <w:trPr>
+          <w:trHeight w:val="400"/>
+        </w:trPr>
+        <w:tc>
+          <w:tcPr>
+            <w:tcW w:w="0" w:type="auto"/>
+            <w:tcBorders>
+              <w:top w:val="single" w:sz="4" w:space="0" w:color="000000"/>
+              <w:left w:val="single" w:sz="4" w:space="0" w:color="000000"/>
+              <w:bottom w:val="single" w:sz="4" w:space="0" w:color="000000"/>
+              <w:right w:val="single" w:sz="4" w:space="0" w:color="000000"/>
+            </w:tcBorders>
+            <w:tcMar>
+              <w:top w:w="45" w:type="dxa"/>
+              <w:left w:w="115" w:type="dxa"/>
+              <w:bottom w:w="0" w:type="dxa"/>
+              <w:right w:w="115" w:type="dxa"/>
+            </w:tcMar>
+            <w:hideMark/>
+          </w:tcPr>
+          <w:p>
+            <w:pPr>
+              <w:spacing w:before="0" w:after="0" w:line="240" w:lineRule="auto"/>
+              <w:rPr>
+                <w:rFonts w:ascii="Times New Roman" w:eastAsia="Times New Roman" w:hAnsi="Times New Roman" w:cs="Times New Roman"/>
+                <w:sz w:val="24"/>
+                <w:szCs w:val="24"/>
+              </w:rPr>
+            </w:pPr>
+            <w:r>
+              <w:rPr>
+                <w:rFonts w:ascii="Palatino Linotype" w:eastAsia="Times New Roman" w:hAnsi="Palatino Linotype" w:cs="Times New Roman"/>
+                <w:color w:val="000000"/>
+                <w:sz w:val="22"/>
+                <w:szCs w:val="22"/>
+              </w:rPr>
+              <w:t xml:space="preserve">Realiseren </w:t>
+            </w:r>
+          </w:p>
+        </w:tc>
+        <w:tc>
+          <w:tcPr>
+            <w:tcW w:w="0" w:type="auto"/>
+            <w:tcBorders>
+              <w:top w:val="single" w:sz="4" w:space="0" w:color="000000"/>
+              <w:left w:val="single" w:sz="4" w:space="0" w:color="000000"/>
+              <w:bottom w:val="single" w:sz="4" w:space="0" w:color="000000"/>
+              <w:right w:val="single" w:sz="4" w:space="0" w:color="000000"/>
+            </w:tcBorders>
+            <w:tcMar>
+              <w:top w:w="45" w:type="dxa"/>
+              <w:left w:w="115" w:type="dxa"/>
+              <w:bottom w:w="0" w:type="dxa"/>
+              <w:right w:w="115" w:type="dxa"/>
+            </w:tcMar>
+            <w:hideMark/>
+          </w:tcPr>
+          <w:p>
+            <w:pPr>
+              <w:spacing w:before="0" w:after="0" w:line="240" w:lineRule="auto"/>
+              <w:ind w:left="2"/>
+              <w:rPr>
+                <w:rFonts w:ascii="Times New Roman" w:eastAsia="Times New Roman" w:hAnsi="Times New Roman" w:cs="Times New Roman"/>
+                <w:sz w:val="24"/>
+                <w:szCs w:val="24"/>
+              </w:rPr>
+            </w:pPr>
+            <w:r>
+              <w:rPr>
+                <w:rFonts w:ascii="Palatino Linotype" w:eastAsia="Times New Roman" w:hAnsi="Palatino Linotype" w:cs="Times New Roman"/>
+                <w:b/>
+                <w:bCs/>
+                <w:color w:val="000000"/>
+                <w:sz w:val="22"/>
+                <w:szCs w:val="22"/>
+              </w:rPr>
+              <w:t xml:space="preserve"> </w:t>
+            </w:r>
+          </w:p>
+        </w:tc>
+        <w:tc>
+          <w:tcPr>
+            <w:tcW w:w="0" w:type="auto"/>
+            <w:tcBorders>
+              <w:top w:val="single" w:sz="4" w:space="0" w:color="000000"/>
+              <w:left w:val="single" w:sz="4" w:space="0" w:color="000000"/>
+              <w:bottom w:val="single" w:sz="4" w:space="0" w:color="000000"/>
+              <w:right w:val="single" w:sz="4" w:space="0" w:color="000000"/>
+            </w:tcBorders>
+            <w:tcMar>
+              <w:top w:w="45" w:type="dxa"/>
+              <w:left w:w="115" w:type="dxa"/>
+              <w:bottom w:w="0" w:type="dxa"/>
+              <w:right w:w="115" w:type="dxa"/>
+            </w:tcMar>
+            <w:hideMark/>
+          </w:tcPr>
+          <w:p>
+            <w:pPr>
+              <w:spacing w:before="0" w:after="0" w:line="240" w:lineRule="auto"/>
+              <w:ind w:left="2"/>
+              <w:rPr>
+                <w:rFonts w:ascii="Times New Roman" w:eastAsia="Times New Roman" w:hAnsi="Times New Roman" w:cs="Times New Roman"/>
+                <w:sz w:val="24"/>
+                <w:szCs w:val="24"/>
+              </w:rPr>
+            </w:pPr>
+            <w:r>
+              <w:rPr>
+                <w:rFonts w:ascii="Palatino Linotype" w:eastAsia="Times New Roman" w:hAnsi="Palatino Linotype" w:cs="Times New Roman"/>
+                <w:b/>
+                <w:bCs/>
+                <w:color w:val="000000"/>
+                <w:sz w:val="22"/>
+                <w:szCs w:val="22"/>
+              </w:rPr>
+              <w:t xml:space="preserve"> </w:t>
+            </w:r>
+          </w:p>
+        </w:tc>
+        <w:tc>
+          <w:tcPr>
+            <w:tcW w:w="0" w:type="auto"/>
+            <w:tcBorders>
+              <w:top w:val="single" w:sz="4" w:space="0" w:color="000000"/>
+              <w:left w:val="single" w:sz="4" w:space="0" w:color="000000"/>
+              <w:bottom w:val="single" w:sz="4" w:space="0" w:color="000000"/>
+              <w:right w:val="single" w:sz="4" w:space="0" w:color="000000"/>
+            </w:tcBorders>
+            <w:tcMar>
+              <w:top w:w="45" w:type="dxa"/>
+              <w:left w:w="115" w:type="dxa"/>
+              <w:bottom w:w="0" w:type="dxa"/>
+              <w:right w:w="115" w:type="dxa"/>
+            </w:tcMar>
+            <w:hideMark/>
+          </w:tcPr>
+          <w:p>
+            <w:pPr>
+              <w:spacing w:before="0" w:after="0" w:line="240" w:lineRule="auto"/>
+              <w:rPr>
+                <w:rFonts w:ascii="Times New Roman" w:eastAsia="Times New Roman" w:hAnsi="Times New Roman" w:cs="Times New Roman"/>
+                <w:sz w:val="24"/>
+                <w:szCs w:val="24"/>
+              </w:rPr>
+            </w:pPr>
+          </w:p>
+        </w:tc>
+      </w:tr>
+      <w:tr>
+        <w:trPr>
+          <w:trHeight w:val="400"/>
+        </w:trPr>
+        <w:tc>
+          <w:tcPr>
+            <w:tcW w:w="0" w:type="auto"/>
+            <w:tcBorders>
+              <w:top w:val="single" w:sz="4" w:space="0" w:color="000000"/>
+              <w:left w:val="single" w:sz="4" w:space="0" w:color="000000"/>
+              <w:bottom w:val="single" w:sz="4" w:space="0" w:color="000000"/>
+              <w:right w:val="single" w:sz="4" w:space="0" w:color="000000"/>
+            </w:tcBorders>
+            <w:tcMar>
+              <w:top w:w="45" w:type="dxa"/>
+              <w:left w:w="115" w:type="dxa"/>
+              <w:bottom w:w="0" w:type="dxa"/>
+              <w:right w:w="115" w:type="dxa"/>
+            </w:tcMar>
+            <w:hideMark/>
+          </w:tcPr>
+          <w:p>
+            <w:pPr>
+              <w:spacing w:before="0" w:after="0" w:line="240" w:lineRule="auto"/>
+              <w:rPr>
+                <w:rFonts w:ascii="Times New Roman" w:eastAsia="Times New Roman" w:hAnsi="Times New Roman" w:cs="Times New Roman"/>
+                <w:sz w:val="24"/>
+                <w:szCs w:val="24"/>
+              </w:rPr>
+            </w:pPr>
+            <w:r>
+              <w:rPr>
+                <w:rFonts w:ascii="Palatino Linotype" w:eastAsia="Times New Roman" w:hAnsi="Palatino Linotype" w:cs="Times New Roman"/>
+                <w:color w:val="000000"/>
+                <w:sz w:val="22"/>
+                <w:szCs w:val="22"/>
+              </w:rPr>
+              <w:t>Testen</w:t>
+            </w:r>
+          </w:p>
+        </w:tc>
+        <w:tc>
+          <w:tcPr>
+            <w:tcW w:w="0" w:type="auto"/>
+            <w:tcBorders>
+              <w:top w:val="single" w:sz="4" w:space="0" w:color="000000"/>
+              <w:left w:val="single" w:sz="4" w:space="0" w:color="000000"/>
+              <w:bottom w:val="single" w:sz="4" w:space="0" w:color="000000"/>
+              <w:right w:val="single" w:sz="4" w:space="0" w:color="000000"/>
+            </w:tcBorders>
+            <w:tcMar>
+              <w:top w:w="45" w:type="dxa"/>
+              <w:left w:w="115" w:type="dxa"/>
+              <w:bottom w:w="0" w:type="dxa"/>
+              <w:right w:w="115" w:type="dxa"/>
+            </w:tcMar>
+            <w:hideMark/>
+          </w:tcPr>
+          <w:p>
+            <w:pPr>
+              <w:spacing w:before="0" w:after="0" w:line="240" w:lineRule="auto"/>
+              <w:rPr>
+                <w:rFonts w:ascii="Times New Roman" w:eastAsia="Times New Roman" w:hAnsi="Times New Roman" w:cs="Times New Roman"/>
+                <w:sz w:val="24"/>
+                <w:szCs w:val="24"/>
+              </w:rPr>
+            </w:pPr>
+          </w:p>
+        </w:tc>
+        <w:tc>
+          <w:tcPr>
+            <w:tcW w:w="0" w:type="auto"/>
+            <w:tcBorders>
+              <w:top w:val="single" w:sz="4" w:space="0" w:color="000000"/>
+              <w:left w:val="single" w:sz="4" w:space="0" w:color="000000"/>
+              <w:bottom w:val="single" w:sz="4" w:space="0" w:color="000000"/>
+              <w:right w:val="single" w:sz="4" w:space="0" w:color="000000"/>
+            </w:tcBorders>
+            <w:tcMar>
+              <w:top w:w="45" w:type="dxa"/>
+              <w:left w:w="115" w:type="dxa"/>
+              <w:bottom w:w="0" w:type="dxa"/>
+              <w:right w:w="115" w:type="dxa"/>
+            </w:tcMar>
+            <w:hideMark/>
+          </w:tcPr>
+          <w:p>
+            <w:pPr>
+              <w:spacing w:before="0" w:after="0" w:line="240" w:lineRule="auto"/>
+              <w:rPr>
+                <w:rFonts w:ascii="Times New Roman" w:eastAsia="Times New Roman" w:hAnsi="Times New Roman" w:cs="Times New Roman"/>
+                <w:sz w:val="24"/>
+                <w:szCs w:val="24"/>
+              </w:rPr>
+            </w:pPr>
+          </w:p>
+        </w:tc>
+        <w:tc>
+          <w:tcPr>
+            <w:tcW w:w="0" w:type="auto"/>
+            <w:tcBorders>
+              <w:top w:val="single" w:sz="4" w:space="0" w:color="000000"/>
+              <w:left w:val="single" w:sz="4" w:space="0" w:color="000000"/>
+              <w:bottom w:val="single" w:sz="4" w:space="0" w:color="000000"/>
+              <w:right w:val="single" w:sz="4" w:space="0" w:color="000000"/>
+            </w:tcBorders>
+            <w:tcMar>
+              <w:top w:w="45" w:type="dxa"/>
+              <w:left w:w="115" w:type="dxa"/>
+              <w:bottom w:w="0" w:type="dxa"/>
+              <w:right w:w="115" w:type="dxa"/>
+            </w:tcMar>
+            <w:hideMark/>
+          </w:tcPr>
+          <w:p>
+            <w:pPr>
+              <w:spacing w:before="0" w:after="0" w:line="240" w:lineRule="auto"/>
+              <w:rPr>
+                <w:rFonts w:ascii="Times New Roman" w:eastAsia="Times New Roman" w:hAnsi="Times New Roman" w:cs="Times New Roman"/>
+                <w:sz w:val="24"/>
+                <w:szCs w:val="24"/>
+              </w:rPr>
+            </w:pPr>
+          </w:p>
+        </w:tc>
+      </w:tr>
+      <w:tr>
+        <w:trPr>
+          <w:trHeight w:val="400"/>
+        </w:trPr>
+        <w:tc>
+          <w:tcPr>
+            <w:tcW w:w="0" w:type="auto"/>
+            <w:tcBorders>
+              <w:top w:val="single" w:sz="4" w:space="0" w:color="000000"/>
+              <w:left w:val="single" w:sz="4" w:space="0" w:color="000000"/>
+              <w:bottom w:val="single" w:sz="4" w:space="0" w:color="000000"/>
+              <w:right w:val="single" w:sz="4" w:space="0" w:color="000000"/>
+            </w:tcBorders>
+            <w:tcMar>
+              <w:top w:w="45" w:type="dxa"/>
+              <w:left w:w="115" w:type="dxa"/>
+              <w:bottom w:w="0" w:type="dxa"/>
+              <w:right w:w="115" w:type="dxa"/>
+            </w:tcMar>
+            <w:hideMark/>
+          </w:tcPr>
+          <w:p>
+            <w:pPr>
+              <w:spacing w:before="0" w:after="0" w:line="240" w:lineRule="auto"/>
+              <w:rPr>
+                <w:rFonts w:ascii="Times New Roman" w:eastAsia="Times New Roman" w:hAnsi="Times New Roman" w:cs="Times New Roman"/>
+                <w:sz w:val="24"/>
+                <w:szCs w:val="24"/>
+              </w:rPr>
+            </w:pPr>
+            <w:r>
+              <w:rPr>
+                <w:rFonts w:ascii="Palatino Linotype" w:eastAsia="Times New Roman" w:hAnsi="Palatino Linotype" w:cs="Times New Roman"/>
+                <w:color w:val="000000"/>
+                <w:sz w:val="22"/>
+                <w:szCs w:val="22"/>
+              </w:rPr>
+              <w:t>Implementeren</w:t>
+            </w:r>
+          </w:p>
+        </w:tc>
+        <w:tc>
+          <w:tcPr>
+            <w:tcW w:w="0" w:type="auto"/>
+            <w:tcBorders>
+              <w:top w:val="single" w:sz="4" w:space="0" w:color="000000"/>
+              <w:left w:val="single" w:sz="4" w:space="0" w:color="000000"/>
+              <w:bottom w:val="single" w:sz="4" w:space="0" w:color="000000"/>
+              <w:right w:val="single" w:sz="4" w:space="0" w:color="000000"/>
+            </w:tcBorders>
+            <w:tcMar>
+              <w:top w:w="45" w:type="dxa"/>
+              <w:left w:w="115" w:type="dxa"/>
+              <w:bottom w:w="0" w:type="dxa"/>
+              <w:right w:w="115" w:type="dxa"/>
+            </w:tcMar>
+            <w:hideMark/>
+          </w:tcPr>
+          <w:p>
+            <w:pPr>
+              <w:spacing w:before="0" w:after="0" w:line="240" w:lineRule="auto"/>
+              <w:rPr>
+                <w:rFonts w:ascii="Times New Roman" w:eastAsia="Times New Roman" w:hAnsi="Times New Roman" w:cs="Times New Roman"/>
+                <w:sz w:val="24"/>
+                <w:szCs w:val="24"/>
+              </w:rPr>
+            </w:pPr>
+          </w:p>
+        </w:tc>
+        <w:tc>
+          <w:tcPr>
+            <w:tcW w:w="0" w:type="auto"/>
+            <w:tcBorders>
+              <w:top w:val="single" w:sz="4" w:space="0" w:color="000000"/>
+              <w:left w:val="single" w:sz="4" w:space="0" w:color="000000"/>
+              <w:bottom w:val="single" w:sz="4" w:space="0" w:color="000000"/>
+              <w:right w:val="single" w:sz="4" w:space="0" w:color="000000"/>
+            </w:tcBorders>
+            <w:tcMar>
+              <w:top w:w="45" w:type="dxa"/>
+              <w:left w:w="115" w:type="dxa"/>
+              <w:bottom w:w="0" w:type="dxa"/>
+              <w:right w:w="115" w:type="dxa"/>
+            </w:tcMar>
+            <w:hideMark/>
+          </w:tcPr>
+          <w:p>
+            <w:pPr>
+              <w:spacing w:before="0" w:after="0" w:line="240" w:lineRule="auto"/>
+              <w:rPr>
+                <w:rFonts w:ascii="Times New Roman" w:eastAsia="Times New Roman" w:hAnsi="Times New Roman" w:cs="Times New Roman"/>
+                <w:sz w:val="24"/>
+                <w:szCs w:val="24"/>
+              </w:rPr>
+            </w:pPr>
+          </w:p>
+        </w:tc>
+        <w:tc>
+          <w:tcPr>
+            <w:tcW w:w="0" w:type="auto"/>
+            <w:tcBorders>
+              <w:top w:val="single" w:sz="4" w:space="0" w:color="000000"/>
+              <w:left w:val="single" w:sz="4" w:space="0" w:color="000000"/>
+              <w:bottom w:val="single" w:sz="4" w:space="0" w:color="000000"/>
+              <w:right w:val="single" w:sz="4" w:space="0" w:color="000000"/>
+            </w:tcBorders>
+            <w:tcMar>
+              <w:top w:w="45" w:type="dxa"/>
+              <w:left w:w="115" w:type="dxa"/>
+              <w:bottom w:w="0" w:type="dxa"/>
+              <w:right w:w="115" w:type="dxa"/>
+            </w:tcMar>
+            <w:hideMark/>
+          </w:tcPr>
+          <w:p>
+            <w:pPr>
+              <w:spacing w:before="0" w:after="0" w:line="240" w:lineRule="auto"/>
+              <w:rPr>
+                <w:rFonts w:ascii="Times New Roman" w:eastAsia="Times New Roman" w:hAnsi="Times New Roman" w:cs="Times New Roman"/>
+                <w:sz w:val="24"/>
+                <w:szCs w:val="24"/>
+              </w:rPr>
+            </w:pPr>
+          </w:p>
+        </w:tc>
+      </w:tr>
+    </w:tbl>
+    <w:p/>
+    <w:p>
+      <w:r>
+        <w:br w:type="page"/>
+      </w:r>
+    </w:p>
+    <w:p>
+      <w:pPr>
+        <w:pStyle w:val="Kop1"/>
+      </w:pPr>
+      <w:bookmarkStart w:id="9" w:name="_Toc508097899"/>
+      <w:r>
+        <w:lastRenderedPageBreak/>
+        <w:t>Takenlijst</w:t>
+      </w:r>
+      <w:bookmarkEnd w:id="9"/>
+    </w:p>
+    <w:p>
+      <w:pPr>
+        <w:spacing w:before="0" w:after="0" w:line="240" w:lineRule="auto"/>
+        <w:rPr>
+          <w:rFonts w:ascii="Times New Roman" w:eastAsia="Times New Roman" w:hAnsi="Times New Roman" w:cs="Times New Roman"/>
+          <w:sz w:val="24"/>
+          <w:szCs w:val="24"/>
+        </w:rPr>
+      </w:pPr>
+    </w:p>
+    <w:tbl>
+      <w:tblPr>
+        <w:tblW w:w="9209" w:type="dxa"/>
+        <w:tblCellMar>
+          <w:top w:w="15" w:type="dxa"/>
+          <w:left w:w="15" w:type="dxa"/>
+          <w:bottom w:w="15" w:type="dxa"/>
+          <w:right w:w="15" w:type="dxa"/>
+        </w:tblCellMar>
+        <w:tblLook w:val="04A0" w:firstRow="1" w:lastRow="0" w:firstColumn="1" w:lastColumn="0" w:noHBand="0" w:noVBand="1"/>
+      </w:tblPr>
+      <w:tblGrid>
+        <w:gridCol w:w="2829"/>
         <w:gridCol w:w="1406"/>
         <w:gridCol w:w="1296"/>
-        <w:gridCol w:w="939"/>
-        <w:gridCol w:w="1466"/>
+        <w:gridCol w:w="1268"/>
+        <w:gridCol w:w="2410"/>
       </w:tblGrid>
       <w:tr>
         <w:trPr>
@@ -2645,7 +3658,7 @@
         </w:tc>
         <w:tc>
           <w:tcPr>
-            <w:tcW w:w="0" w:type="auto"/>
+            <w:tcW w:w="1268" w:type="dxa"/>
             <w:tcBorders>
               <w:top w:val="single" w:sz="4" w:space="0" w:color="000000"/>
               <w:left w:val="single" w:sz="4" w:space="0" w:color="000000"/>
@@ -2685,7 +3698,7 @@
         </w:tc>
         <w:tc>
           <w:tcPr>
-            <w:tcW w:w="0" w:type="auto"/>
+            <w:tcW w:w="2410" w:type="dxa"/>
             <w:tcBorders>
               <w:top w:val="single" w:sz="4" w:space="0" w:color="000000"/>
               <w:left w:val="single" w:sz="4" w:space="0" w:color="000000"/>
@@ -2755,12 +3768,11 @@
             </w:pPr>
             <w:r>
               <w:rPr>
-                <w:rFonts w:ascii="Palatino Linotype" w:eastAsia="Times New Roman" w:hAnsi="Palatino Linotype" w:cs="Times New Roman"/>
-                <w:color w:val="000000"/>
-                <w:sz w:val="22"/>
-                <w:szCs w:val="22"/>
-              </w:rPr>
-              <w:t xml:space="preserve">Plan van aanpak schrijven </w:t>
+                <w:rFonts w:ascii="Times New Roman" w:eastAsia="Times New Roman" w:hAnsi="Times New Roman" w:cs="Times New Roman"/>
+                <w:sz w:val="24"/>
+                <w:szCs w:val="24"/>
+              </w:rPr>
+              <w:t>Behoeften analyse schrijven</w:t>
             </w:r>
           </w:p>
         </w:tc>
@@ -2805,7 +3817,35 @@
                 <w:rFonts w:ascii="Palatino Linotype" w:eastAsia="Times New Roman" w:hAnsi="Palatino Linotype" w:cs="Times New Roman"/>
                 <w:color w:val="000000"/>
               </w:rPr>
-              <w:t>04-04-1616</w:t>
+              <w:t>01</w:t>
+            </w:r>
+            <w:r>
+              <w:rPr>
+                <w:rFonts w:ascii="Palatino Linotype" w:eastAsia="Times New Roman" w:hAnsi="Palatino Linotype" w:cs="Times New Roman"/>
+                <w:color w:val="000000"/>
+              </w:rPr>
+              <w:t>-0</w:t>
+            </w:r>
+            <w:r>
+              <w:rPr>
+                <w:rFonts w:ascii="Palatino Linotype" w:eastAsia="Times New Roman" w:hAnsi="Palatino Linotype" w:cs="Times New Roman"/>
+                <w:color w:val="000000"/>
+              </w:rPr>
+              <w:t>3</w:t>
+            </w:r>
+            <w:r>
+              <w:rPr>
+                <w:rFonts w:ascii="Palatino Linotype" w:eastAsia="Times New Roman" w:hAnsi="Palatino Linotype" w:cs="Times New Roman"/>
+                <w:color w:val="000000"/>
+              </w:rPr>
+              <w:t>-</w:t>
+            </w:r>
+            <w:r>
+              <w:rPr>
+                <w:rFonts w:ascii="Palatino Linotype" w:eastAsia="Times New Roman" w:hAnsi="Palatino Linotype" w:cs="Times New Roman"/>
+                <w:color w:val="000000"/>
+              </w:rPr>
+              <w:t>2018</w:t>
             </w:r>
           </w:p>
         </w:tc>
@@ -2850,13 +3890,48 @@
                 <w:rFonts w:ascii="Palatino Linotype" w:eastAsia="Times New Roman" w:hAnsi="Palatino Linotype" w:cs="Times New Roman"/>
                 <w:color w:val="000000"/>
               </w:rPr>
-              <w:t>07-04-1616</w:t>
+              <w:t>0</w:t>
+            </w:r>
+            <w:r>
+              <w:rPr>
+                <w:rFonts w:ascii="Palatino Linotype" w:eastAsia="Times New Roman" w:hAnsi="Palatino Linotype" w:cs="Times New Roman"/>
+                <w:color w:val="000000"/>
+              </w:rPr>
+              <w:t>9</w:t>
+            </w:r>
+            <w:r>
+              <w:rPr>
+                <w:rFonts w:ascii="Palatino Linotype" w:eastAsia="Times New Roman" w:hAnsi="Palatino Linotype" w:cs="Times New Roman"/>
+                <w:color w:val="000000"/>
+              </w:rPr>
+              <w:t>-0</w:t>
+            </w:r>
+            <w:r>
+              <w:rPr>
+                <w:rFonts w:ascii="Palatino Linotype" w:eastAsia="Times New Roman" w:hAnsi="Palatino Linotype" w:cs="Times New Roman"/>
+                <w:color w:val="000000"/>
+              </w:rPr>
+              <w:t>3</w:t>
+            </w:r>
+            <w:r>
+              <w:rPr>
+                <w:rFonts w:ascii="Palatino Linotype" w:eastAsia="Times New Roman" w:hAnsi="Palatino Linotype" w:cs="Times New Roman"/>
+                <w:color w:val="000000"/>
+              </w:rPr>
+              <w:t>-</w:t>
+            </w:r>
+            <w:r>
+              <w:rPr>
+                <w:rFonts w:ascii="Palatino Linotype" w:eastAsia="Times New Roman" w:hAnsi="Palatino Linotype" w:cs="Times New Roman"/>
+                <w:color w:val="000000"/>
+              </w:rPr>
+              <w:t>2018</w:t>
             </w:r>
           </w:p>
         </w:tc>
         <w:tc>
           <w:tcPr>
-            <w:tcW w:w="0" w:type="auto"/>
+            <w:tcW w:w="1268" w:type="dxa"/>
             <w:tcBorders>
               <w:top w:val="single" w:sz="4" w:space="0" w:color="000000"/>
               <w:left w:val="single" w:sz="4" w:space="0" w:color="000000"/>
@@ -2894,7 +3969,7 @@
         </w:tc>
         <w:tc>
           <w:tcPr>
-            <w:tcW w:w="0" w:type="auto"/>
+            <w:tcW w:w="2410" w:type="dxa"/>
             <w:tcBorders>
               <w:top w:val="single" w:sz="4" w:space="0" w:color="000000"/>
               <w:left w:val="single" w:sz="4" w:space="0" w:color="000000"/>
@@ -2916,11 +3991,16 @@
                 <w:rFonts w:ascii="Times New Roman" w:eastAsia="Times New Roman" w:hAnsi="Times New Roman" w:cs="Times New Roman"/>
                 <w:sz w:val="24"/>
                 <w:szCs w:val="24"/>
-                <w:lang w:val="en-GB"/>
               </w:rPr>
             </w:pPr>
-            <w:bookmarkStart w:id="9" w:name="_GoBack"/>
-            <w:bookmarkEnd w:id="9"/>
+            <w:r>
+              <w:rPr>
+                <w:rFonts w:ascii="Times New Roman" w:eastAsia="Times New Roman" w:hAnsi="Times New Roman" w:cs="Times New Roman"/>
+                <w:sz w:val="24"/>
+                <w:szCs w:val="24"/>
+              </w:rPr>
+              <w:t>Jelle, Guido, Jasper</w:t>
+            </w:r>
           </w:p>
         </w:tc>
       </w:tr>
@@ -2952,9 +4032,26 @@
                 <w:rFonts w:ascii="Times New Roman" w:eastAsia="Times New Roman" w:hAnsi="Times New Roman" w:cs="Times New Roman"/>
                 <w:sz w:val="24"/>
                 <w:szCs w:val="24"/>
-                <w:lang w:val="en-GB"/>
               </w:rPr>
             </w:pPr>
+            <w:r>
+              <w:rPr>
+                <w:rFonts w:ascii="Palatino Linotype" w:eastAsia="Times New Roman" w:hAnsi="Palatino Linotype" w:cs="Times New Roman"/>
+                <w:color w:val="000000"/>
+                <w:sz w:val="22"/>
+                <w:szCs w:val="22"/>
+              </w:rPr>
+              <w:t>Plan van A</w:t>
+            </w:r>
+            <w:r>
+              <w:rPr>
+                <w:rFonts w:ascii="Palatino Linotype" w:eastAsia="Times New Roman" w:hAnsi="Palatino Linotype" w:cs="Times New Roman"/>
+                <w:color w:val="000000"/>
+                <w:sz w:val="22"/>
+                <w:szCs w:val="22"/>
+              </w:rPr>
+              <w:t>anpak schrijven</w:t>
+            </w:r>
           </w:p>
         </w:tc>
         <w:tc>
@@ -2982,7 +4079,6 @@
                 <w:rFonts w:ascii="Times New Roman" w:eastAsia="Times New Roman" w:hAnsi="Times New Roman" w:cs="Times New Roman"/>
                 <w:sz w:val="24"/>
                 <w:szCs w:val="24"/>
-                <w:lang w:val="en-GB"/>
               </w:rPr>
             </w:pPr>
             <w:r>
@@ -2991,9 +4087,15 @@
                 <w:color w:val="000000"/>
                 <w:sz w:val="22"/>
                 <w:szCs w:val="22"/>
-                <w:lang w:val="en-GB"/>
               </w:rPr>
               <w:t xml:space="preserve"> </w:t>
+            </w:r>
+            <w:r>
+              <w:rPr>
+                <w:rFonts w:ascii="Palatino Linotype" w:eastAsia="Times New Roman" w:hAnsi="Palatino Linotype" w:cs="Times New Roman"/>
+                <w:color w:val="000000"/>
+              </w:rPr>
+              <w:t>06-03-2018</w:t>
             </w:r>
           </w:p>
         </w:tc>
@@ -3022,7 +4124,6 @@
                 <w:rFonts w:ascii="Times New Roman" w:eastAsia="Times New Roman" w:hAnsi="Times New Roman" w:cs="Times New Roman"/>
                 <w:sz w:val="24"/>
                 <w:szCs w:val="24"/>
-                <w:lang w:val="en-GB"/>
               </w:rPr>
             </w:pPr>
             <w:r>
@@ -3031,15 +4132,21 @@
                 <w:color w:val="000000"/>
                 <w:sz w:val="22"/>
                 <w:szCs w:val="22"/>
-                <w:lang w:val="en-GB"/>
               </w:rPr>
               <w:t xml:space="preserve"> </w:t>
+            </w:r>
+            <w:r>
+              <w:rPr>
+                <w:rFonts w:ascii="Palatino Linotype" w:eastAsia="Times New Roman" w:hAnsi="Palatino Linotype" w:cs="Times New Roman"/>
+                <w:color w:val="000000"/>
+              </w:rPr>
+              <w:t>09-03-2018</w:t>
             </w:r>
           </w:p>
         </w:tc>
         <w:tc>
           <w:tcPr>
-            <w:tcW w:w="0" w:type="auto"/>
+            <w:tcW w:w="1268" w:type="dxa"/>
             <w:tcBorders>
               <w:top w:val="single" w:sz="4" w:space="0" w:color="000000"/>
               <w:left w:val="single" w:sz="4" w:space="0" w:color="000000"/>
@@ -3062,7 +4169,6 @@
                 <w:rFonts w:ascii="Times New Roman" w:eastAsia="Times New Roman" w:hAnsi="Times New Roman" w:cs="Times New Roman"/>
                 <w:sz w:val="24"/>
                 <w:szCs w:val="24"/>
-                <w:lang w:val="en-GB"/>
               </w:rPr>
             </w:pPr>
             <w:r>
@@ -3071,15 +4177,14 @@
                 <w:color w:val="000000"/>
                 <w:sz w:val="22"/>
                 <w:szCs w:val="22"/>
-                <w:lang w:val="en-GB"/>
-              </w:rPr>
-              <w:t xml:space="preserve"> </w:t>
+              </w:rPr>
+              <w:t>3 dagen</w:t>
             </w:r>
           </w:p>
         </w:tc>
         <w:tc>
           <w:tcPr>
-            <w:tcW w:w="0" w:type="auto"/>
+            <w:tcW w:w="2410" w:type="dxa"/>
             <w:tcBorders>
               <w:top w:val="single" w:sz="4" w:space="0" w:color="000000"/>
               <w:left w:val="single" w:sz="4" w:space="0" w:color="000000"/>
@@ -3101,7 +4206,6 @@
                 <w:rFonts w:ascii="Times New Roman" w:eastAsia="Times New Roman" w:hAnsi="Times New Roman" w:cs="Times New Roman"/>
                 <w:sz w:val="24"/>
                 <w:szCs w:val="24"/>
-                <w:lang w:val="en-GB"/>
               </w:rPr>
             </w:pPr>
             <w:r>
@@ -3110,9 +4214,17 @@
                 <w:color w:val="000000"/>
                 <w:sz w:val="22"/>
                 <w:szCs w:val="22"/>
-                <w:lang w:val="en-GB"/>
               </w:rPr>
               <w:t xml:space="preserve"> </w:t>
+            </w:r>
+            <w:r>
+              <w:rPr>
+                <w:rFonts w:ascii="Palatino Linotype" w:eastAsia="Times New Roman" w:hAnsi="Palatino Linotype" w:cs="Times New Roman"/>
+                <w:color w:val="000000"/>
+                <w:sz w:val="22"/>
+                <w:szCs w:val="22"/>
+              </w:rPr>
+              <w:t>Jasper</w:t>
             </w:r>
           </w:p>
         </w:tc>
@@ -3145,9 +4257,16 @@
                 <w:rFonts w:ascii="Times New Roman" w:eastAsia="Times New Roman" w:hAnsi="Times New Roman" w:cs="Times New Roman"/>
                 <w:sz w:val="24"/>
                 <w:szCs w:val="24"/>
-                <w:lang w:val="en-GB"/>
               </w:rPr>
             </w:pPr>
+            <w:r>
+              <w:rPr>
+                <w:rFonts w:ascii="Times New Roman" w:eastAsia="Times New Roman" w:hAnsi="Times New Roman" w:cs="Times New Roman"/>
+                <w:sz w:val="24"/>
+                <w:szCs w:val="24"/>
+              </w:rPr>
+              <w:t>Functioneel ontwerp</w:t>
+            </w:r>
           </w:p>
         </w:tc>
         <w:tc>
@@ -3175,7 +4294,6 @@
                 <w:rFonts w:ascii="Times New Roman" w:eastAsia="Times New Roman" w:hAnsi="Times New Roman" w:cs="Times New Roman"/>
                 <w:sz w:val="24"/>
                 <w:szCs w:val="24"/>
-                <w:lang w:val="en-GB"/>
               </w:rPr>
             </w:pPr>
             <w:r>
@@ -3184,9 +4302,15 @@
                 <w:color w:val="000000"/>
                 <w:sz w:val="22"/>
                 <w:szCs w:val="22"/>
-                <w:lang w:val="en-GB"/>
               </w:rPr>
               <w:t xml:space="preserve"> </w:t>
+            </w:r>
+            <w:r>
+              <w:rPr>
+                <w:rFonts w:ascii="Palatino Linotype" w:eastAsia="Times New Roman" w:hAnsi="Palatino Linotype" w:cs="Times New Roman"/>
+                <w:color w:val="000000"/>
+              </w:rPr>
+              <w:t>09-03-2018</w:t>
             </w:r>
           </w:p>
         </w:tc>
@@ -3215,7 +4339,6 @@
                 <w:rFonts w:ascii="Times New Roman" w:eastAsia="Times New Roman" w:hAnsi="Times New Roman" w:cs="Times New Roman"/>
                 <w:sz w:val="24"/>
                 <w:szCs w:val="24"/>
-                <w:lang w:val="en-GB"/>
               </w:rPr>
             </w:pPr>
             <w:r>
@@ -3224,15 +4347,30 @@
                 <w:color w:val="000000"/>
                 <w:sz w:val="22"/>
                 <w:szCs w:val="22"/>
-                <w:lang w:val="en-GB"/>
               </w:rPr>
               <w:t xml:space="preserve"> </w:t>
+            </w:r>
+            <w:r>
+              <w:rPr>
+                <w:rFonts w:ascii="Palatino Linotype" w:eastAsia="Times New Roman" w:hAnsi="Palatino Linotype" w:cs="Times New Roman"/>
+                <w:color w:val="000000"/>
+                <w:sz w:val="22"/>
+                <w:szCs w:val="22"/>
+              </w:rPr>
+              <w:t>16</w:t>
+            </w:r>
+            <w:r>
+              <w:rPr>
+                <w:rFonts w:ascii="Palatino Linotype" w:eastAsia="Times New Roman" w:hAnsi="Palatino Linotype" w:cs="Times New Roman"/>
+                <w:color w:val="000000"/>
+              </w:rPr>
+              <w:t>-03-2018</w:t>
             </w:r>
           </w:p>
         </w:tc>
         <w:tc>
           <w:tcPr>
-            <w:tcW w:w="0" w:type="auto"/>
+            <w:tcW w:w="1268" w:type="dxa"/>
             <w:tcBorders>
               <w:top w:val="single" w:sz="4" w:space="0" w:color="000000"/>
               <w:left w:val="single" w:sz="4" w:space="0" w:color="000000"/>
@@ -3255,7 +4393,6 @@
                 <w:rFonts w:ascii="Times New Roman" w:eastAsia="Times New Roman" w:hAnsi="Times New Roman" w:cs="Times New Roman"/>
                 <w:sz w:val="24"/>
                 <w:szCs w:val="24"/>
-                <w:lang w:val="en-GB"/>
               </w:rPr>
             </w:pPr>
             <w:r>
@@ -3264,15 +4401,23 @@
                 <w:color w:val="000000"/>
                 <w:sz w:val="22"/>
                 <w:szCs w:val="22"/>
-                <w:lang w:val="en-GB"/>
               </w:rPr>
               <w:t xml:space="preserve"> </w:t>
+            </w:r>
+            <w:r>
+              <w:rPr>
+                <w:rFonts w:ascii="Palatino Linotype" w:eastAsia="Times New Roman" w:hAnsi="Palatino Linotype" w:cs="Times New Roman"/>
+                <w:color w:val="000000"/>
+                <w:sz w:val="22"/>
+                <w:szCs w:val="22"/>
+              </w:rPr>
+              <w:t>7 dagen</w:t>
             </w:r>
           </w:p>
         </w:tc>
         <w:tc>
           <w:tcPr>
-            <w:tcW w:w="0" w:type="auto"/>
+            <w:tcW w:w="2410" w:type="dxa"/>
             <w:tcBorders>
               <w:top w:val="single" w:sz="4" w:space="0" w:color="000000"/>
               <w:left w:val="single" w:sz="4" w:space="0" w:color="000000"/>
@@ -3294,7 +4439,6 @@
                 <w:rFonts w:ascii="Times New Roman" w:eastAsia="Times New Roman" w:hAnsi="Times New Roman" w:cs="Times New Roman"/>
                 <w:sz w:val="24"/>
                 <w:szCs w:val="24"/>
-                <w:lang w:val="en-GB"/>
               </w:rPr>
             </w:pPr>
             <w:r>
@@ -3303,7 +4447,6 @@
                 <w:color w:val="000000"/>
                 <w:sz w:val="22"/>
                 <w:szCs w:val="22"/>
-                <w:lang w:val="en-GB"/>
               </w:rPr>
               <w:t xml:space="preserve"> </w:t>
             </w:r>
@@ -3338,9 +4481,16 @@
                 <w:rFonts w:ascii="Times New Roman" w:eastAsia="Times New Roman" w:hAnsi="Times New Roman" w:cs="Times New Roman"/>
                 <w:sz w:val="24"/>
                 <w:szCs w:val="24"/>
-                <w:lang w:val="en-GB"/>
               </w:rPr>
             </w:pPr>
+            <w:r>
+              <w:rPr>
+                <w:rFonts w:ascii="Times New Roman" w:eastAsia="Times New Roman" w:hAnsi="Times New Roman" w:cs="Times New Roman"/>
+                <w:sz w:val="24"/>
+                <w:szCs w:val="24"/>
+              </w:rPr>
+              <w:t>Technisch ontwerp</w:t>
+            </w:r>
           </w:p>
         </w:tc>
         <w:tc>
@@ -3368,7 +4518,6 @@
                 <w:rFonts w:ascii="Times New Roman" w:eastAsia="Times New Roman" w:hAnsi="Times New Roman" w:cs="Times New Roman"/>
                 <w:sz w:val="24"/>
                 <w:szCs w:val="24"/>
-                <w:lang w:val="en-GB"/>
               </w:rPr>
             </w:pPr>
             <w:r>
@@ -3377,9 +4526,15 @@
                 <w:color w:val="000000"/>
                 <w:sz w:val="22"/>
                 <w:szCs w:val="22"/>
-                <w:lang w:val="en-GB"/>
               </w:rPr>
               <w:t xml:space="preserve"> </w:t>
+            </w:r>
+            <w:r>
+              <w:rPr>
+                <w:rFonts w:ascii="Palatino Linotype" w:eastAsia="Times New Roman" w:hAnsi="Palatino Linotype" w:cs="Times New Roman"/>
+                <w:color w:val="000000"/>
+              </w:rPr>
+              <w:t>16-03-2018</w:t>
             </w:r>
           </w:p>
         </w:tc>
@@ -3408,7 +4563,6 @@
                 <w:rFonts w:ascii="Times New Roman" w:eastAsia="Times New Roman" w:hAnsi="Times New Roman" w:cs="Times New Roman"/>
                 <w:sz w:val="24"/>
                 <w:szCs w:val="24"/>
-                <w:lang w:val="en-GB"/>
               </w:rPr>
             </w:pPr>
             <w:r>
@@ -3417,15 +4571,21 @@
                 <w:color w:val="000000"/>
                 <w:sz w:val="22"/>
                 <w:szCs w:val="22"/>
-                <w:lang w:val="en-GB"/>
               </w:rPr>
               <w:t xml:space="preserve"> </w:t>
+            </w:r>
+            <w:r>
+              <w:rPr>
+                <w:rFonts w:ascii="Palatino Linotype" w:eastAsia="Times New Roman" w:hAnsi="Palatino Linotype" w:cs="Times New Roman"/>
+                <w:color w:val="000000"/>
+              </w:rPr>
+              <w:t>03-04-2018</w:t>
             </w:r>
           </w:p>
         </w:tc>
         <w:tc>
           <w:tcPr>
-            <w:tcW w:w="0" w:type="auto"/>
+            <w:tcW w:w="1268" w:type="dxa"/>
             <w:tcBorders>
               <w:top w:val="single" w:sz="4" w:space="0" w:color="000000"/>
               <w:left w:val="single" w:sz="4" w:space="0" w:color="000000"/>
@@ -3448,7 +4608,6 @@
                 <w:rFonts w:ascii="Times New Roman" w:eastAsia="Times New Roman" w:hAnsi="Times New Roman" w:cs="Times New Roman"/>
                 <w:sz w:val="24"/>
                 <w:szCs w:val="24"/>
-                <w:lang w:val="en-GB"/>
               </w:rPr>
             </w:pPr>
             <w:r>
@@ -3457,15 +4616,23 @@
                 <w:color w:val="000000"/>
                 <w:sz w:val="22"/>
                 <w:szCs w:val="22"/>
-                <w:lang w:val="en-GB"/>
               </w:rPr>
               <w:t xml:space="preserve"> </w:t>
+            </w:r>
+            <w:r>
+              <w:rPr>
+                <w:rFonts w:ascii="Palatino Linotype" w:eastAsia="Times New Roman" w:hAnsi="Palatino Linotype" w:cs="Times New Roman"/>
+                <w:color w:val="000000"/>
+                <w:sz w:val="22"/>
+                <w:szCs w:val="22"/>
+              </w:rPr>
+              <w:t>18 dagen</w:t>
             </w:r>
           </w:p>
         </w:tc>
         <w:tc>
           <w:tcPr>
-            <w:tcW w:w="0" w:type="auto"/>
+            <w:tcW w:w="2410" w:type="dxa"/>
             <w:tcBorders>
               <w:top w:val="single" w:sz="4" w:space="0" w:color="000000"/>
               <w:left w:val="single" w:sz="4" w:space="0" w:color="000000"/>
@@ -3487,7 +4654,6 @@
                 <w:rFonts w:ascii="Times New Roman" w:eastAsia="Times New Roman" w:hAnsi="Times New Roman" w:cs="Times New Roman"/>
                 <w:sz w:val="24"/>
                 <w:szCs w:val="24"/>
-                <w:lang w:val="en-GB"/>
               </w:rPr>
             </w:pPr>
             <w:r>
@@ -3496,7 +4662,6 @@
                 <w:color w:val="000000"/>
                 <w:sz w:val="22"/>
                 <w:szCs w:val="22"/>
-                <w:lang w:val="en-GB"/>
               </w:rPr>
               <w:t xml:space="preserve"> </w:t>
             </w:r>
@@ -3531,9 +4696,16 @@
                 <w:rFonts w:ascii="Times New Roman" w:eastAsia="Times New Roman" w:hAnsi="Times New Roman" w:cs="Times New Roman"/>
                 <w:sz w:val="24"/>
                 <w:szCs w:val="24"/>
-                <w:lang w:val="en-GB"/>
               </w:rPr>
             </w:pPr>
+            <w:r>
+              <w:rPr>
+                <w:rFonts w:ascii="Times New Roman" w:eastAsia="Times New Roman" w:hAnsi="Times New Roman" w:cs="Times New Roman"/>
+                <w:sz w:val="24"/>
+                <w:szCs w:val="24"/>
+              </w:rPr>
+              <w:t>Ontwikkelomgeving</w:t>
+            </w:r>
           </w:p>
         </w:tc>
         <w:tc>
@@ -3561,7 +4733,6 @@
                 <w:rFonts w:ascii="Times New Roman" w:eastAsia="Times New Roman" w:hAnsi="Times New Roman" w:cs="Times New Roman"/>
                 <w:sz w:val="24"/>
                 <w:szCs w:val="24"/>
-                <w:lang w:val="en-GB"/>
               </w:rPr>
             </w:pPr>
             <w:r>
@@ -3570,9 +4741,15 @@
                 <w:color w:val="000000"/>
                 <w:sz w:val="22"/>
                 <w:szCs w:val="22"/>
-                <w:lang w:val="en-GB"/>
               </w:rPr>
               <w:t xml:space="preserve"> </w:t>
+            </w:r>
+            <w:r>
+              <w:rPr>
+                <w:rFonts w:ascii="Palatino Linotype" w:eastAsia="Times New Roman" w:hAnsi="Palatino Linotype" w:cs="Times New Roman"/>
+                <w:color w:val="000000"/>
+              </w:rPr>
+              <w:t>03-04-2018</w:t>
             </w:r>
           </w:p>
         </w:tc>
@@ -3601,7 +4778,6 @@
                 <w:rFonts w:ascii="Times New Roman" w:eastAsia="Times New Roman" w:hAnsi="Times New Roman" w:cs="Times New Roman"/>
                 <w:sz w:val="24"/>
                 <w:szCs w:val="24"/>
-                <w:lang w:val="en-GB"/>
               </w:rPr>
             </w:pPr>
             <w:r>
@@ -3610,15 +4786,28 @@
                 <w:color w:val="000000"/>
                 <w:sz w:val="22"/>
                 <w:szCs w:val="22"/>
-                <w:lang w:val="en-GB"/>
               </w:rPr>
               <w:t xml:space="preserve"> </w:t>
+            </w:r>
+            <w:r>
+              <w:rPr>
+                <w:rFonts w:ascii="Palatino Linotype" w:eastAsia="Times New Roman" w:hAnsi="Palatino Linotype" w:cs="Times New Roman"/>
+                <w:color w:val="000000"/>
+              </w:rPr>
+              <w:t>1</w:t>
+            </w:r>
+            <w:r>
+              <w:rPr>
+                <w:rFonts w:ascii="Palatino Linotype" w:eastAsia="Times New Roman" w:hAnsi="Palatino Linotype" w:cs="Times New Roman"/>
+                <w:color w:val="000000"/>
+              </w:rPr>
+              <w:t>3-04-2018</w:t>
             </w:r>
           </w:p>
         </w:tc>
         <w:tc>
           <w:tcPr>
-            <w:tcW w:w="0" w:type="auto"/>
+            <w:tcW w:w="1268" w:type="dxa"/>
             <w:tcBorders>
               <w:top w:val="single" w:sz="4" w:space="0" w:color="000000"/>
               <w:left w:val="single" w:sz="4" w:space="0" w:color="000000"/>
@@ -3641,7 +4830,6 @@
                 <w:rFonts w:ascii="Times New Roman" w:eastAsia="Times New Roman" w:hAnsi="Times New Roman" w:cs="Times New Roman"/>
                 <w:sz w:val="24"/>
                 <w:szCs w:val="24"/>
-                <w:lang w:val="en-GB"/>
               </w:rPr>
             </w:pPr>
             <w:r>
@@ -3650,15 +4838,23 @@
                 <w:color w:val="000000"/>
                 <w:sz w:val="22"/>
                 <w:szCs w:val="22"/>
-                <w:lang w:val="en-GB"/>
               </w:rPr>
               <w:t xml:space="preserve"> </w:t>
+            </w:r>
+            <w:r>
+              <w:rPr>
+                <w:rFonts w:ascii="Palatino Linotype" w:eastAsia="Times New Roman" w:hAnsi="Palatino Linotype" w:cs="Times New Roman"/>
+                <w:color w:val="000000"/>
+                <w:sz w:val="22"/>
+                <w:szCs w:val="22"/>
+              </w:rPr>
+              <w:t>10 dagen</w:t>
             </w:r>
           </w:p>
         </w:tc>
         <w:tc>
           <w:tcPr>
-            <w:tcW w:w="0" w:type="auto"/>
+            <w:tcW w:w="2410" w:type="dxa"/>
             <w:tcBorders>
               <w:top w:val="single" w:sz="4" w:space="0" w:color="000000"/>
               <w:left w:val="single" w:sz="4" w:space="0" w:color="000000"/>
@@ -3680,7 +4876,6 @@
                 <w:rFonts w:ascii="Times New Roman" w:eastAsia="Times New Roman" w:hAnsi="Times New Roman" w:cs="Times New Roman"/>
                 <w:sz w:val="24"/>
                 <w:szCs w:val="24"/>
-                <w:lang w:val="en-GB"/>
               </w:rPr>
             </w:pPr>
             <w:r>
@@ -3689,7 +4884,6 @@
                 <w:color w:val="000000"/>
                 <w:sz w:val="22"/>
                 <w:szCs w:val="22"/>
-                <w:lang w:val="en-GB"/>
               </w:rPr>
               <w:t xml:space="preserve"> </w:t>
             </w:r>
@@ -3724,7 +4918,6 @@
                 <w:rFonts w:ascii="Times New Roman" w:eastAsia="Times New Roman" w:hAnsi="Times New Roman" w:cs="Times New Roman"/>
                 <w:sz w:val="24"/>
                 <w:szCs w:val="24"/>
-                <w:lang w:val="en-GB"/>
               </w:rPr>
             </w:pPr>
           </w:p>
@@ -3754,7 +4947,6 @@
                 <w:rFonts w:ascii="Times New Roman" w:eastAsia="Times New Roman" w:hAnsi="Times New Roman" w:cs="Times New Roman"/>
                 <w:sz w:val="24"/>
                 <w:szCs w:val="24"/>
-                <w:lang w:val="en-GB"/>
               </w:rPr>
             </w:pPr>
             <w:r>
@@ -3763,7 +4955,6 @@
                 <w:color w:val="000000"/>
                 <w:sz w:val="22"/>
                 <w:szCs w:val="22"/>
-                <w:lang w:val="en-GB"/>
               </w:rPr>
               <w:t xml:space="preserve"> </w:t>
             </w:r>
@@ -3794,7 +4985,6 @@
                 <w:rFonts w:ascii="Times New Roman" w:eastAsia="Times New Roman" w:hAnsi="Times New Roman" w:cs="Times New Roman"/>
                 <w:sz w:val="24"/>
                 <w:szCs w:val="24"/>
-                <w:lang w:val="en-GB"/>
               </w:rPr>
             </w:pPr>
             <w:r>
@@ -3803,7 +4993,6 @@
                 <w:color w:val="000000"/>
                 <w:sz w:val="22"/>
                 <w:szCs w:val="22"/>
-                <w:lang w:val="en-GB"/>
               </w:rPr>
               <w:t xml:space="preserve"> </w:t>
             </w:r>
@@ -3811,7 +5000,7 @@
         </w:tc>
         <w:tc>
           <w:tcPr>
-            <w:tcW w:w="0" w:type="auto"/>
+            <w:tcW w:w="1268" w:type="dxa"/>
             <w:tcBorders>
               <w:top w:val="single" w:sz="4" w:space="0" w:color="000000"/>
               <w:left w:val="single" w:sz="4" w:space="0" w:color="000000"/>
@@ -3834,7 +5023,6 @@
                 <w:rFonts w:ascii="Times New Roman" w:eastAsia="Times New Roman" w:hAnsi="Times New Roman" w:cs="Times New Roman"/>
                 <w:sz w:val="24"/>
                 <w:szCs w:val="24"/>
-                <w:lang w:val="en-GB"/>
               </w:rPr>
             </w:pPr>
             <w:r>
@@ -3843,7 +5031,6 @@
                 <w:color w:val="000000"/>
                 <w:sz w:val="22"/>
                 <w:szCs w:val="22"/>
-                <w:lang w:val="en-GB"/>
               </w:rPr>
               <w:t xml:space="preserve"> </w:t>
             </w:r>
@@ -3851,7 +5038,7 @@
         </w:tc>
         <w:tc>
           <w:tcPr>
-            <w:tcW w:w="0" w:type="auto"/>
+            <w:tcW w:w="2410" w:type="dxa"/>
             <w:tcBorders>
               <w:top w:val="single" w:sz="4" w:space="0" w:color="000000"/>
               <w:left w:val="single" w:sz="4" w:space="0" w:color="000000"/>
@@ -3873,7 +5060,6 @@
                 <w:rFonts w:ascii="Times New Roman" w:eastAsia="Times New Roman" w:hAnsi="Times New Roman" w:cs="Times New Roman"/>
                 <w:sz w:val="24"/>
                 <w:szCs w:val="24"/>
-                <w:lang w:val="en-GB"/>
               </w:rPr>
             </w:pPr>
             <w:r>
@@ -3882,13 +5068,13 @@
                 <w:color w:val="000000"/>
                 <w:sz w:val="22"/>
                 <w:szCs w:val="22"/>
-                <w:lang w:val="en-GB"/>
               </w:rPr>
               <w:t xml:space="preserve"> </w:t>
             </w:r>
           </w:p>
         </w:tc>
       </w:tr>
+      <w:bookmarkEnd w:id="0"/>
     </w:tbl>
     <w:p>
       <w:pPr>
@@ -4001,7 +5187,7 @@
       <w:rPr>
         <w:noProof/>
       </w:rPr>
-      <w:t>7</w:t>
+      <w:t>3</w:t>
     </w:r>
     <w:r>
       <w:fldChar w:fldCharType="end"/>
@@ -4028,6 +5214,7 @@
           <w:calendar w:val="gregorian"/>
         </w:date>
       </w:sdtPr>
+      <w:sdtEndPr/>
       <w:sdtContent>
         <w:r>
           <w:t>6-3-2018</w:t>
@@ -6031,7 +7218,6 @@
     <w:name w:val="Normal (Web)"/>
     <w:basedOn w:val="Standaard"/>
     <w:uiPriority w:val="99"/>
-    <w:semiHidden/>
     <w:unhideWhenUsed/>
     <w:rsid w:val="001C4E96"/>
     <w:pPr>
@@ -6137,6 +7323,10 @@
   <w:rsids>
     <w:rsidRoot w:val="000C6519"/>
     <w:rsid w:val="000C6519"/>
+    <w:rsid w:val="0040096B"/>
+    <w:rsid w:val="004A2DED"/>
+    <w:rsid w:val="008D5C8E"/>
+    <w:rsid w:val="00A343AC"/>
     <w:rsid w:val="00D11CC3"/>
   </w:rsids>
   <m:mathPr>
@@ -6569,7 +7759,6 @@
     <w:uiPriority w:val="1"/>
     <w:semiHidden/>
     <w:unhideWhenUsed/>
-    <w:rsid w:val="000C6519"/>
   </w:style>
   <w:style w:type="table" w:default="1" w:styleId="Standaardtabel">
     <w:name w:val="Normal Table"/>
@@ -6931,7 +8120,7 @@
 </file>
 
 <file path=customXml/itemProps2.xml><?xml version="1.0" encoding="utf-8"?>
-<ds:datastoreItem xmlns:ds="http://schemas.openxmlformats.org/officeDocument/2006/customXml" ds:itemID="{BADB919F-C297-4D1D-866F-5ACDB4EBFFA2}">
+<ds:datastoreItem xmlns:ds="http://schemas.openxmlformats.org/officeDocument/2006/customXml" ds:itemID="{CFDEF0E0-EAFB-449F-B7BA-A42265266DC7}">
   <ds:schemaRefs>
     <ds:schemaRef ds:uri="http://schemas.openxmlformats.org/officeDocument/2006/bibliography"/>
   </ds:schemaRefs>

</xml_diff>